<commit_message>
New translations extra one page for facilitator manual .docx (Malay)
</commit_message>
<xml_diff>
--- a/translations/facilitator_app_malaysia/ms/ms_Extra one page for Facilitator Manual .docx
+++ b/translations/facilitator_app_malaysia/ms/ms_Extra one page for Facilitator Manual .docx
@@ -82,7 +82,7 @@
       <w:bookmarkStart w:colFirst="0" w:colLast="0" w:name="_3z5s4olxgxup" w:id="1"/>
       <w:bookmarkEnd w:id="1"/>
       <w:r>
-        <w:t xml:space="preserve">Stages of Child Development </w:t>
+        <w:t xml:space="preserve">Peringkat Perkembangan Anak </w:t>
       </w:r>
     </w:p>
     <w:p>
@@ -102,7 +102,7 @@
           <w:color w:val="0b4060"/>
           <w:shd w:fill="auto" w:val="clear"/>
         </w:rPr>
-        <w:t xml:space="preserve">Toddler (2-3 years old) </w:t>
+        <w:t xml:space="preserve">Kanak-kanak bertatih (2-3 tahun) </w:t>
       </w:r>
       <w:r>
         <w:drawing>
@@ -164,87 +164,87 @@
         <w:pStyle w:val="P68B1DB1-Normal2"/>
       </w:pPr>
       <w:r>
-        <w:t xml:space="preserve">Food, sleep, cleaning, comfort and safety.</w:t>
-      </w:r>
-    </w:p>
-    <w:p>
-      <w:pPr>
-        <w:widowControl w:val="0"/>
-        <w:numPr>
-          <w:ilvl w:val="0"/>
-          <w:numId w:val="1"/>
-        </w:numPr>
-        <w:spacing w:after="0" w:line="276" w:lineRule="auto"/>
-        <w:ind w:left="720" w:hanging="360"/>
-        <w:jc w:val="left"/>
-        <w:rPr>
-          <w:color w:val="0b4060"/>
-          <w:shd w:fill="auto" w:val="clear"/>
-        </w:rPr>
-        <w:pStyle w:val="P68B1DB1-Normal2"/>
-      </w:pPr>
-      <w:r>
-        <w:t xml:space="preserve">Strong attachment (bonding) with parent/ caregiver.</w:t>
-      </w:r>
-    </w:p>
-    <w:p>
-      <w:pPr>
-        <w:widowControl w:val="0"/>
-        <w:numPr>
-          <w:ilvl w:val="0"/>
-          <w:numId w:val="1"/>
-        </w:numPr>
-        <w:spacing w:after="0" w:line="276" w:lineRule="auto"/>
-        <w:ind w:left="720" w:hanging="360"/>
-        <w:jc w:val="left"/>
-        <w:rPr>
-          <w:color w:val="0b4060"/>
-          <w:shd w:fill="auto" w:val="clear"/>
-        </w:rPr>
-        <w:pStyle w:val="P68B1DB1-Normal2"/>
-      </w:pPr>
-      <w:r>
-        <w:t xml:space="preserve">Stimulation and attention.</w:t>
-      </w:r>
-    </w:p>
-    <w:p>
-      <w:pPr>
-        <w:widowControl w:val="0"/>
-        <w:numPr>
-          <w:ilvl w:val="0"/>
-          <w:numId w:val="1"/>
-        </w:numPr>
-        <w:spacing w:after="0" w:line="276" w:lineRule="auto"/>
-        <w:ind w:left="720" w:hanging="360"/>
-        <w:jc w:val="left"/>
-        <w:rPr>
-          <w:color w:val="0b4060"/>
-          <w:shd w:fill="auto" w:val="clear"/>
-        </w:rPr>
-        <w:pStyle w:val="P68B1DB1-Normal2"/>
-      </w:pPr>
-      <w:r>
-        <w:t xml:space="preserve">Becomes more curious; wants to explore and become more independent.</w:t>
-      </w:r>
-    </w:p>
-    <w:p>
-      <w:pPr>
-        <w:widowControl w:val="0"/>
-        <w:numPr>
-          <w:ilvl w:val="0"/>
-          <w:numId w:val="1"/>
-        </w:numPr>
-        <w:spacing w:after="0" w:line="276" w:lineRule="auto"/>
-        <w:ind w:left="720" w:hanging="360"/>
-        <w:jc w:val="left"/>
-        <w:rPr>
-          <w:color w:val="0b4060"/>
-          <w:shd w:fill="auto" w:val="clear"/>
-        </w:rPr>
-        <w:pStyle w:val="P68B1DB1-Normal2"/>
-      </w:pPr>
-      <w:r>
-        <w:t xml:space="preserve">Wants to learn how to do new things (e.g. dress and undress) and wants to make own decisions.</w:t>
+        <w:t xml:space="preserve">Makanan, tidur, kebersihan, keselesaan dan keselamatan.</w:t>
+      </w:r>
+    </w:p>
+    <w:p>
+      <w:pPr>
+        <w:widowControl w:val="0"/>
+        <w:numPr>
+          <w:ilvl w:val="0"/>
+          <w:numId w:val="1"/>
+        </w:numPr>
+        <w:spacing w:after="0" w:line="276" w:lineRule="auto"/>
+        <w:ind w:left="720" w:hanging="360"/>
+        <w:jc w:val="left"/>
+        <w:rPr>
+          <w:color w:val="0b4060"/>
+          <w:shd w:fill="auto" w:val="clear"/>
+        </w:rPr>
+        <w:pStyle w:val="P68B1DB1-Normal2"/>
+      </w:pPr>
+      <w:r>
+        <w:t xml:space="preserve">Hubungan erat (ikatan) dengan ibu bapa/ penjaga.</w:t>
+      </w:r>
+    </w:p>
+    <w:p>
+      <w:pPr>
+        <w:widowControl w:val="0"/>
+        <w:numPr>
+          <w:ilvl w:val="0"/>
+          <w:numId w:val="1"/>
+        </w:numPr>
+        <w:spacing w:after="0" w:line="276" w:lineRule="auto"/>
+        <w:ind w:left="720" w:hanging="360"/>
+        <w:jc w:val="left"/>
+        <w:rPr>
+          <w:color w:val="0b4060"/>
+          <w:shd w:fill="auto" w:val="clear"/>
+        </w:rPr>
+        <w:pStyle w:val="P68B1DB1-Normal2"/>
+      </w:pPr>
+      <w:r>
+        <w:t xml:space="preserve">Rangsangan dan perhatian.</w:t>
+      </w:r>
+    </w:p>
+    <w:p>
+      <w:pPr>
+        <w:widowControl w:val="0"/>
+        <w:numPr>
+          <w:ilvl w:val="0"/>
+          <w:numId w:val="1"/>
+        </w:numPr>
+        <w:spacing w:after="0" w:line="276" w:lineRule="auto"/>
+        <w:ind w:left="720" w:hanging="360"/>
+        <w:jc w:val="left"/>
+        <w:rPr>
+          <w:color w:val="0b4060"/>
+          <w:shd w:fill="auto" w:val="clear"/>
+        </w:rPr>
+        <w:pStyle w:val="P68B1DB1-Normal2"/>
+      </w:pPr>
+      <w:r>
+        <w:t xml:space="preserve">Sikap ingin tahu yang tinggi; suka meneroka dan menjadi lebih berdikari.</w:t>
+      </w:r>
+    </w:p>
+    <w:p>
+      <w:pPr>
+        <w:widowControl w:val="0"/>
+        <w:numPr>
+          <w:ilvl w:val="0"/>
+          <w:numId w:val="1"/>
+        </w:numPr>
+        <w:spacing w:after="0" w:line="276" w:lineRule="auto"/>
+        <w:ind w:left="720" w:hanging="360"/>
+        <w:jc w:val="left"/>
+        <w:rPr>
+          <w:color w:val="0b4060"/>
+          <w:shd w:fill="auto" w:val="clear"/>
+        </w:rPr>
+        <w:pStyle w:val="P68B1DB1-Normal2"/>
+      </w:pPr>
+      <w:r>
+        <w:t xml:space="preserve">Suka belajar melakukan perkara baharu (cth memakai dan menanggalkan pakaian) dan ingin membuat keputusan sendiri.</w:t>
       </w:r>
     </w:p>
     <w:p>
@@ -884,7 +884,7 @@
         <w:pStyle w:val="P68B1DB1-Normal2"/>
       </w:pPr>
       <w:r>
-        <w:t xml:space="preserve">Can be very self-conscious and sensitive. May be very active. (The child’s unique temperament emerges clearly at this stage.) But can learn to better manage anger and tolerate frustration.</w:t>
+        <w:t xml:space="preserve">Can be very self-conscious and sensitive. Mungkin jadi sangat aktif. (The child’s unique temperament emerges clearly at this stage.) But can learn to better manage anger and tolerate frustration.</w:t>
       </w:r>
     </w:p>
     <w:p/>

</xml_diff>